<commit_message>
practising using git within pycharm
</commit_message>
<xml_diff>
--- a/Notes.docx
+++ b/Notes.docx
@@ -90,7 +90,93 @@
       </w:r>
       <w:r>
         <w:rPr/>
-        <w:t>\scripts\activate to activate/start virtual environment</w:t>
+        <w:t>\scripts\</w:t>
+      </w:r>
+      <w:r>
+        <w:rPr>
+          <w:shd w:fill="FFFF00" w:val="clear"/>
+        </w:rPr>
+        <w:t>activate</w:t>
+      </w:r>
+      <w:r>
+        <w:rPr/>
+        <w:t xml:space="preserve"> to activate/start virtual environment</w:t>
+      </w:r>
+    </w:p>
+    <w:p>
+      <w:pPr>
+        <w:pStyle w:val="Normal"/>
+        <w:bidi w:val="0"/>
+        <w:jc w:val="start"/>
+        <w:rPr/>
+      </w:pPr>
+      <w:r>
+        <w:rPr/>
+        <w:t xml:space="preserve">. </w:t>
+      </w:r>
+      <w:r>
+        <w:rPr/>
+        <w:t xml:space="preserve">now set up local machine to push to github repository. </w:t>
+      </w:r>
+    </w:p>
+    <w:p>
+      <w:pPr>
+        <w:pStyle w:val="Normal"/>
+        <w:bidi w:val="0"/>
+        <w:jc w:val="start"/>
+        <w:rPr/>
+      </w:pPr>
+      <w:r>
+        <w:rPr/>
+        <w:tab/>
+        <w:t xml:space="preserve">Copy github repository URL: </w:t>
+      </w:r>
+      <w:hyperlink r:id="rId3">
+        <w:r>
+          <w:rPr>
+            <w:rStyle w:val="InternetLink"/>
+          </w:rPr>
+          <w:t>https://github.com/Cycledad/surgenor_v2.git</w:t>
+        </w:r>
+      </w:hyperlink>
+    </w:p>
+    <w:p>
+      <w:pPr>
+        <w:pStyle w:val="Normal"/>
+        <w:bidi w:val="0"/>
+        <w:jc w:val="start"/>
+        <w:rPr/>
+      </w:pPr>
+      <w:r>
+        <w:rPr/>
+        <w:tab/>
+      </w:r>
+      <w:r>
+        <w:rPr/>
+        <w:t>and enter following CMD git remote add origin https://github.com/Cycledad/surgenor_v2.git</w:t>
+      </w:r>
+    </w:p>
+    <w:p>
+      <w:pPr>
+        <w:pStyle w:val="Normal"/>
+        <w:bidi w:val="0"/>
+        <w:jc w:val="start"/>
+        <w:rPr/>
+      </w:pPr>
+      <w:r>
+        <w:rPr/>
+      </w:r>
+    </w:p>
+    <w:p>
+      <w:pPr>
+        <w:pStyle w:val="Normal"/>
+        <w:bidi w:val="0"/>
+        <w:jc w:val="start"/>
+        <w:rPr/>
+      </w:pPr>
+      <w:r>
+        <w:rPr/>
+        <w:tab/>
       </w:r>
     </w:p>
     <w:p>
@@ -103,18 +189,18 @@
       <w:r>
         <w:rPr/>
         <w:drawing>
-          <wp:anchor behindDoc="0" distT="0" distB="0" distL="0" distR="0" simplePos="0" locked="0" layoutInCell="0" allowOverlap="1" relativeHeight="4">
+          <wp:anchor behindDoc="0" distT="0" distB="0" distL="0" distR="0" simplePos="0" locked="0" layoutInCell="0" allowOverlap="1" relativeHeight="2">
             <wp:simplePos x="0" y="0"/>
             <wp:positionH relativeFrom="column">
               <wp:align>center</wp:align>
             </wp:positionH>
             <wp:positionV relativeFrom="paragraph">
-              <wp:align>top</wp:align>
+              <wp:posOffset>635</wp:posOffset>
             </wp:positionV>
-            <wp:extent cx="5648325" cy="9639300"/>
+            <wp:extent cx="4676775" cy="819150"/>
             <wp:effectExtent l="0" t="0" r="0" b="0"/>
             <wp:wrapSquare wrapText="largest"/>
-            <wp:docPr id="1" name="Image3" descr="" title=""/>
+            <wp:docPr id="1" name="Image1" descr="" title=""/>
             <wp:cNvGraphicFramePr>
               <a:graphicFrameLocks xmlns:a="http://schemas.openxmlformats.org/drawingml/2006/main" noChangeAspect="1"/>
             </wp:cNvGraphicFramePr>
@@ -122,13 +208,13 @@
               <a:graphicData uri="http://schemas.openxmlformats.org/drawingml/2006/picture">
                 <pic:pic xmlns:pic="http://schemas.openxmlformats.org/drawingml/2006/picture">
                   <pic:nvPicPr>
-                    <pic:cNvPr id="1" name="Image3" descr="" title=""/>
+                    <pic:cNvPr id="1" name="Image1" descr="" title=""/>
                     <pic:cNvPicPr>
                       <a:picLocks noChangeAspect="1" noChangeArrowheads="1"/>
                     </pic:cNvPicPr>
                   </pic:nvPicPr>
                   <pic:blipFill>
-                    <a:blip r:embed="rId2"/>
+                    <a:blip r:embed="rId4"/>
                     <a:stretch>
                       <a:fillRect/>
                     </a:stretch>
@@ -136,7 +222,7 @@
                   <pic:spPr bwMode="auto">
                     <a:xfrm>
                       <a:off x="0" y="0"/>
-                      <a:ext cx="5648325" cy="9639300"/>
+                      <a:ext cx="4676775" cy="819150"/>
                     </a:xfrm>
                     <a:prstGeom prst="rect">
                       <a:avLst/>
@@ -148,9 +234,121 @@
           </wp:anchor>
         </w:drawing>
       </w:r>
-      <w:r>
-        <w:rPr/>
-        <w:tab/>
+    </w:p>
+    <w:p>
+      <w:pPr>
+        <w:pStyle w:val="Normal"/>
+        <w:bidi w:val="0"/>
+        <w:jc w:val="start"/>
+        <w:rPr/>
+      </w:pPr>
+      <w:r>
+        <w:rPr/>
+      </w:r>
+    </w:p>
+    <w:p>
+      <w:pPr>
+        <w:pStyle w:val="Normal"/>
+        <w:bidi w:val="0"/>
+        <w:jc w:val="start"/>
+        <w:rPr/>
+      </w:pPr>
+      <w:r>
+        <w:rPr/>
+      </w:r>
+    </w:p>
+    <w:p>
+      <w:pPr>
+        <w:pStyle w:val="Normal"/>
+        <w:bidi w:val="0"/>
+        <w:jc w:val="start"/>
+        <w:rPr/>
+      </w:pPr>
+      <w:r>
+        <w:rPr/>
+      </w:r>
+    </w:p>
+    <w:p>
+      <w:pPr>
+        <w:pStyle w:val="Normal"/>
+        <w:bidi w:val="0"/>
+        <w:jc w:val="start"/>
+        <w:rPr/>
+      </w:pPr>
+      <w:r>
+        <w:rPr/>
+      </w:r>
+    </w:p>
+    <w:p>
+      <w:pPr>
+        <w:pStyle w:val="Normal"/>
+        <w:bidi w:val="0"/>
+        <w:jc w:val="start"/>
+        <w:rPr/>
+      </w:pPr>
+      <w:r>
+        <w:rPr/>
+      </w:r>
+    </w:p>
+    <w:p>
+      <w:pPr>
+        <w:pStyle w:val="Normal"/>
+        <w:bidi w:val="0"/>
+        <w:jc w:val="start"/>
+        <w:rPr/>
+      </w:pPr>
+      <w:r>
+        <w:rPr/>
+        <w:tab/>
+      </w:r>
+      <w:r>
+        <w:rPr/>
+        <w:t>you are now ready to push code to new repository with git push ... got this with initial attempt</w:t>
+      </w:r>
+    </w:p>
+    <w:p>
+      <w:pPr>
+        <w:pStyle w:val="Normal"/>
+        <w:bidi w:val="0"/>
+        <w:jc w:val="start"/>
+        <w:rPr/>
+      </w:pPr>
+      <w:r>
+        <w:rPr/>
+      </w:r>
+    </w:p>
+    <w:p>
+      <w:pPr>
+        <w:pStyle w:val="Normal"/>
+        <w:bidi w:val="0"/>
+        <w:jc w:val="start"/>
+        <w:rPr/>
+      </w:pPr>
+      <w:r>
+        <w:rPr/>
+        <w:tab/>
+      </w:r>
+    </w:p>
+    <w:p>
+      <w:pPr>
+        <w:pStyle w:val="Normal"/>
+        <w:bidi w:val="0"/>
+        <w:jc w:val="start"/>
+        <w:rPr/>
+      </w:pPr>
+      <w:r>
+        <w:rPr/>
+      </w:r>
+    </w:p>
+    <w:p>
+      <w:pPr>
+        <w:pStyle w:val="Normal"/>
+        <w:bidi w:val="0"/>
+        <w:jc w:val="start"/>
+        <w:rPr/>
+      </w:pPr>
+      <w:r>
+        <w:rPr/>
       </w:r>
     </w:p>
     <w:p>
@@ -169,9 +367,9 @@
               <wp:align>center</wp:align>
             </wp:positionH>
             <wp:positionV relativeFrom="paragraph">
-              <wp:align>top</wp:align>
+              <wp:posOffset>635</wp:posOffset>
             </wp:positionV>
-            <wp:extent cx="5648325" cy="9639300"/>
+            <wp:extent cx="5514975" cy="1762125"/>
             <wp:effectExtent l="0" t="0" r="0" b="0"/>
             <wp:wrapSquare wrapText="largest"/>
             <wp:docPr id="2" name="Image2" descr="" title=""/>
@@ -188,7 +386,7 @@
                     </pic:cNvPicPr>
                   </pic:nvPicPr>
                   <pic:blipFill>
-                    <a:blip r:embed="rId3"/>
+                    <a:blip r:embed="rId5"/>
                     <a:stretch>
                       <a:fillRect/>
                     </a:stretch>
@@ -196,7 +394,7 @@
                   <pic:spPr bwMode="auto">
                     <a:xfrm>
                       <a:off x="0" y="0"/>
-                      <a:ext cx="5648325" cy="9639300"/>
+                      <a:ext cx="5514975" cy="1762125"/>
                     </a:xfrm>
                     <a:prstGeom prst="rect">
                       <a:avLst/>
@@ -207,70 +405,6 @@
             </a:graphic>
           </wp:anchor>
         </w:drawing>
-      </w:r>
-      <w:r>
-        <w:rPr/>
-        <w:tab/>
-      </w:r>
-    </w:p>
-    <w:p>
-      <w:pPr>
-        <w:pStyle w:val="Normal"/>
-        <w:bidi w:val="0"/>
-        <w:jc w:val="start"/>
-        <w:rPr/>
-      </w:pPr>
-      <w:r>
-        <w:rPr/>
-        <w:drawing>
-          <wp:anchor behindDoc="0" distT="0" distB="0" distL="0" distR="0" simplePos="0" locked="0" layoutInCell="0" allowOverlap="1" relativeHeight="2">
-            <wp:simplePos x="0" y="0"/>
-            <wp:positionH relativeFrom="column">
-              <wp:align>center</wp:align>
-            </wp:positionH>
-            <wp:positionV relativeFrom="paragraph">
-              <wp:align>top</wp:align>
-            </wp:positionV>
-            <wp:extent cx="5648325" cy="9639300"/>
-            <wp:effectExtent l="0" t="0" r="0" b="0"/>
-            <wp:wrapSquare wrapText="largest"/>
-            <wp:docPr id="3" name="Image1" descr="" title=""/>
-            <wp:cNvGraphicFramePr>
-              <a:graphicFrameLocks xmlns:a="http://schemas.openxmlformats.org/drawingml/2006/main" noChangeAspect="1"/>
-            </wp:cNvGraphicFramePr>
-            <a:graphic xmlns:a="http://schemas.openxmlformats.org/drawingml/2006/main">
-              <a:graphicData uri="http://schemas.openxmlformats.org/drawingml/2006/picture">
-                <pic:pic xmlns:pic="http://schemas.openxmlformats.org/drawingml/2006/picture">
-                  <pic:nvPicPr>
-                    <pic:cNvPr id="3" name="Image1" descr="" title=""/>
-                    <pic:cNvPicPr>
-                      <a:picLocks noChangeAspect="1" noChangeArrowheads="1"/>
-                    </pic:cNvPicPr>
-                  </pic:nvPicPr>
-                  <pic:blipFill>
-                    <a:blip r:embed="rId4"/>
-                    <a:stretch>
-                      <a:fillRect/>
-                    </a:stretch>
-                  </pic:blipFill>
-                  <pic:spPr bwMode="auto">
-                    <a:xfrm>
-                      <a:off x="0" y="0"/>
-                      <a:ext cx="5648325" cy="9639300"/>
-                    </a:xfrm>
-                    <a:prstGeom prst="rect">
-                      <a:avLst/>
-                    </a:prstGeom>
-                  </pic:spPr>
-                </pic:pic>
-              </a:graphicData>
-            </a:graphic>
-          </wp:anchor>
-        </w:drawing>
-      </w:r>
-      <w:r>
-        <w:rPr/>
-        <w:tab/>
       </w:r>
     </w:p>
     <w:sectPr>
@@ -320,6 +454,13 @@
       <w:lang w:val="en-CA" w:eastAsia="zh-CN" w:bidi="hi-IN"/>
     </w:rPr>
   </w:style>
+  <w:style w:type="character" w:styleId="InternetLink">
+    <w:name w:val="Hyperlink"/>
+    <w:rPr>
+      <w:color w:val="000080"/>
+      <w:u w:val="single"/>
+    </w:rPr>
+  </w:style>
   <w:style w:type="paragraph" w:styleId="Heading">
     <w:name w:val="Heading"/>
     <w:basedOn w:val="Normal"/>

</xml_diff>

<commit_message>
comment-out getALLPartDesc & getALLItems from route.py
</commit_message>
<xml_diff>
--- a/Notes.docx
+++ b/Notes.docx
@@ -795,6 +795,106 @@
       </w:pPr>
       <w:r>
         <w:rPr/>
+        <w:t>You should give some thought on names for usernames, what I mean here is you can</w:t>
+      </w:r>
+    </w:p>
+    <w:p>
+      <w:pPr>
+        <w:pStyle w:val="Normal"/>
+        <w:bidi w:val="0"/>
+        <w:jc w:val="start"/>
+        <w:rPr/>
+      </w:pPr>
+      <w:r>
+        <w:rPr/>
+        <w:t>have some kind of format suchas WGD0001 which is my initials ... yours KRD0001</w:t>
+      </w:r>
+    </w:p>
+    <w:p>
+      <w:pPr>
+        <w:pStyle w:val="Normal"/>
+        <w:bidi w:val="0"/>
+        <w:jc w:val="start"/>
+        <w:rPr/>
+      </w:pPr>
+      <w:r>
+        <w:rPr/>
+        <w:t>so if someone has same initials just increment the number KRD0002. Another option</w:t>
+      </w:r>
+    </w:p>
+    <w:p>
+      <w:pPr>
+        <w:pStyle w:val="Normal"/>
+        <w:bidi w:val="0"/>
+        <w:jc w:val="start"/>
+        <w:rPr/>
+      </w:pPr>
+      <w:r>
+        <w:rPr/>
+        <w:t xml:space="preserve">is to incorporate their dept, i.e </w:t>
+      </w:r>
+      <w:r>
+        <w:rPr/>
+        <w:t>KevinFinance, SimonService ...... or if you do not want</w:t>
+      </w:r>
+    </w:p>
+    <w:p>
+      <w:pPr>
+        <w:pStyle w:val="Normal"/>
+        <w:bidi w:val="0"/>
+        <w:jc w:val="start"/>
+        <w:rPr/>
+      </w:pPr>
+      <w:r>
+        <w:rPr/>
+        <w:t>to use peoples names use generic usernames, i.e. sales01, service02, parts01 .....</w:t>
+      </w:r>
+    </w:p>
+    <w:p>
+      <w:pPr>
+        <w:pStyle w:val="Normal"/>
+        <w:bidi w:val="0"/>
+        <w:jc w:val="start"/>
+        <w:rPr/>
+      </w:pPr>
+      <w:r>
+        <w:rPr/>
+        <w:t>You can create the usernames beforehand and then assign them to people.</w:t>
+      </w:r>
+    </w:p>
+    <w:p>
+      <w:pPr>
+        <w:pStyle w:val="Normal"/>
+        <w:bidi w:val="0"/>
+        <w:jc w:val="start"/>
+        <w:rPr/>
+      </w:pPr>
+      <w:r>
+        <w:rPr/>
+      </w:r>
+    </w:p>
+    <w:p>
+      <w:pPr>
+        <w:pStyle w:val="Normal"/>
+        <w:bidi w:val="0"/>
+        <w:jc w:val="start"/>
+        <w:rPr/>
+      </w:pPr>
+      <w:r>
+        <w:rPr/>
+        <w:t>You can provide me with a list of usernames and puchaser names and I can load them</w:t>
+      </w:r>
+    </w:p>
+    <w:p>
+      <w:pPr>
+        <w:pStyle w:val="Normal"/>
+        <w:bidi w:val="0"/>
+        <w:jc w:val="start"/>
+        <w:rPr/>
+      </w:pPr>
+      <w:r>
+        <w:rPr/>
+        <w:t>into the database so that you don’t have to type them ....</w:t>
       </w:r>
     </w:p>
     <w:p>

</xml_diff>